<commit_message>
corrections in weiner filter
</commit_message>
<xml_diff>
--- a/Lab4/ΛΟΥΔΑΡΟΣ_1067400_5.docx
+++ b/Lab4/ΛΟΥΔΑΡΟΣ_1067400_5.docx
@@ -243,25 +243,7 @@
             <w:rPr>
               <w:rFonts w:ascii="Cambria Math" w:eastAsia="Times New Roman" w:hAnsi="Cambria Math" w:cs="Times New Roman"/>
             </w:rPr>
-            <m:t>θ)] =</m:t>
-          </m:r>
-          <m:r>
-            <m:rPr>
-              <m:sty m:val="bi"/>
-            </m:rPr>
-            <w:rPr>
-              <w:rFonts w:ascii="Cambria Math" w:eastAsia="Times New Roman" w:hAnsi="Cambria Math" w:cs="Times New Roman"/>
-            </w:rPr>
-            <m:t xml:space="preserve"> 0 × </m:t>
-          </m:r>
-          <m:r>
-            <m:rPr>
-              <m:sty m:val="bi"/>
-            </m:rPr>
-            <w:rPr>
-              <w:rFonts w:ascii="Cambria Math" w:eastAsia="Times New Roman" w:hAnsi="Cambria Math" w:cs="Times New Roman"/>
-            </w:rPr>
-            <m:t>[</m:t>
+            <m:t>θ)] = 0 × [</m:t>
           </m:r>
           <m:r>
             <m:rPr>
@@ -271,17 +253,7 @@
               <w:rFonts w:ascii="Cambria Math" w:eastAsia="Times New Roman" w:hAnsi="Cambria Math" w:cs="Times New Roman"/>
               <w:lang w:val="en-US"/>
             </w:rPr>
-            <m:t>u(n) - u(n-100)]</m:t>
-          </m:r>
-          <m:r>
-            <m:rPr>
-              <m:sty m:val="bi"/>
-            </m:rPr>
-            <w:rPr>
-              <w:rFonts w:ascii="Cambria Math" w:eastAsia="Times New Roman" w:hAnsi="Cambria Math" w:cs="Times New Roman"/>
-              <w:lang w:val="en-US"/>
-            </w:rPr>
-            <m:t xml:space="preserve"> =0</m:t>
+            <m:t>u(n) - u(n-100)] =0</m:t>
           </m:r>
         </m:oMath>
       </m:oMathPara>
@@ -3300,8 +3272,49 @@
         <w:rPr>
           <w:rFonts w:ascii="Times New Roman" w:eastAsia="Times New Roman" w:hAnsi="Times New Roman" w:cs="Times New Roman"/>
           <w:b/>
-        </w:rPr>
-        <w:t>Το μέσο τετραγωνικό σφάλμα είναι 32.4405</w:t>
+          <w:noProof/>
+        </w:rPr>
+        <w:drawing>
+          <wp:inline distT="0" distB="0" distL="0" distR="0" wp14:anchorId="165F0925" wp14:editId="167B893A">
+            <wp:extent cx="2730500" cy="520700"/>
+            <wp:effectExtent l="0" t="0" r="0" b="0"/>
+            <wp:docPr id="179549817" name="Picture 1" descr="A picture containing text, font, white, typography&#10;&#10;Description automatically generated"/>
+            <wp:cNvGraphicFramePr>
+              <a:graphicFrameLocks xmlns:a="http://schemas.openxmlformats.org/drawingml/2006/main" noChangeAspect="1"/>
+            </wp:cNvGraphicFramePr>
+            <a:graphic xmlns:a="http://schemas.openxmlformats.org/drawingml/2006/main">
+              <a:graphicData uri="http://schemas.openxmlformats.org/drawingml/2006/picture">
+                <pic:pic xmlns:pic="http://schemas.openxmlformats.org/drawingml/2006/picture">
+                  <pic:nvPicPr>
+                    <pic:cNvPr id="179549817" name="Picture 1" descr="A picture containing text, font, white, typography&#10;&#10;Description automatically generated"/>
+                    <pic:cNvPicPr/>
+                  </pic:nvPicPr>
+                  <pic:blipFill>
+                    <a:blip r:embed="rId18">
+                      <a:extLst>
+                        <a:ext uri="{28A0092B-C50C-407E-A947-70E740481C1C}">
+                          <a14:useLocalDpi xmlns:a14="http://schemas.microsoft.com/office/drawing/2010/main" val="0"/>
+                        </a:ext>
+                      </a:extLst>
+                    </a:blip>
+                    <a:stretch>
+                      <a:fillRect/>
+                    </a:stretch>
+                  </pic:blipFill>
+                  <pic:spPr>
+                    <a:xfrm>
+                      <a:off x="0" y="0"/>
+                      <a:ext cx="2730500" cy="520700"/>
+                    </a:xfrm>
+                    <a:prstGeom prst="rect">
+                      <a:avLst/>
+                    </a:prstGeom>
+                  </pic:spPr>
+                </pic:pic>
+              </a:graphicData>
+            </a:graphic>
+          </wp:inline>
+        </w:drawing>
       </w:r>
     </w:p>
     <w:p>
@@ -3495,20 +3508,58 @@
           </w:tcPr>
           <w:p>
             <w:pPr>
-              <w:pStyle w:val="HTMLPreformatted"/>
-            </w:pPr>
-            <w:r>
-              <w:t>rms_noise = 31.8539</w:t>
-            </w:r>
-          </w:p>
-          <w:p>
-            <w:pPr>
               <w:spacing w:after="0" w:line="240" w:lineRule="auto"/>
-              <w:jc w:val="center"/>
               <w:rPr>
                 <w:rFonts w:ascii="Times New Roman" w:eastAsia="Times New Roman" w:hAnsi="Times New Roman" w:cs="Times New Roman"/>
               </w:rPr>
             </w:pPr>
+            <w:r>
+              <w:rPr>
+                <w:rFonts w:ascii="Times New Roman" w:eastAsia="Times New Roman" w:hAnsi="Times New Roman" w:cs="Times New Roman"/>
+                <w:noProof/>
+              </w:rPr>
+              <w:drawing>
+                <wp:inline distT="0" distB="0" distL="0" distR="0" wp14:anchorId="69494792" wp14:editId="3E9EBE32">
+                  <wp:extent cx="1339850" cy="301625"/>
+                  <wp:effectExtent l="0" t="0" r="6350" b="3175"/>
+                  <wp:docPr id="316200451" name="Picture 2" descr="A picture containing text, font, white&#10;&#10;Description automatically generated"/>
+                  <wp:cNvGraphicFramePr>
+                    <a:graphicFrameLocks xmlns:a="http://schemas.openxmlformats.org/drawingml/2006/main" noChangeAspect="1"/>
+                  </wp:cNvGraphicFramePr>
+                  <a:graphic xmlns:a="http://schemas.openxmlformats.org/drawingml/2006/main">
+                    <a:graphicData uri="http://schemas.openxmlformats.org/drawingml/2006/picture">
+                      <pic:pic xmlns:pic="http://schemas.openxmlformats.org/drawingml/2006/picture">
+                        <pic:nvPicPr>
+                          <pic:cNvPr id="316200451" name="Picture 2" descr="A picture containing text, font, white&#10;&#10;Description automatically generated"/>
+                          <pic:cNvPicPr/>
+                        </pic:nvPicPr>
+                        <pic:blipFill>
+                          <a:blip r:embed="rId19" cstate="print">
+                            <a:extLst>
+                              <a:ext uri="{28A0092B-C50C-407E-A947-70E740481C1C}">
+                                <a14:useLocalDpi xmlns:a14="http://schemas.microsoft.com/office/drawing/2010/main" val="0"/>
+                              </a:ext>
+                            </a:extLst>
+                          </a:blip>
+                          <a:stretch>
+                            <a:fillRect/>
+                          </a:stretch>
+                        </pic:blipFill>
+                        <pic:spPr>
+                          <a:xfrm>
+                            <a:off x="0" y="0"/>
+                            <a:ext cx="1339850" cy="301625"/>
+                          </a:xfrm>
+                          <a:prstGeom prst="rect">
+                            <a:avLst/>
+                          </a:prstGeom>
+                        </pic:spPr>
+                      </pic:pic>
+                    </a:graphicData>
+                  </a:graphic>
+                </wp:inline>
+              </w:drawing>
+            </w:r>
           </w:p>
         </w:tc>
         <w:tc>
@@ -3524,21 +3575,54 @@
           </w:tcPr>
           <w:p>
             <w:pPr>
-              <w:spacing w:after="0" w:line="240" w:lineRule="auto"/>
-            </w:pPr>
-          </w:p>
-          <w:p>
-            <w:pPr>
-              <w:pStyle w:val="HTMLPreformatted"/>
+              <w:jc w:val="center"/>
             </w:pPr>
             <w:r>
-              <w:t>rms_noise = 30.8306</w:t>
+              <w:rPr>
+                <w:noProof/>
+              </w:rPr>
+              <w:drawing>
+                <wp:inline distT="0" distB="0" distL="0" distR="0" wp14:anchorId="302AFDA5" wp14:editId="44C4264F">
+                  <wp:extent cx="1368425" cy="268605"/>
+                  <wp:effectExtent l="0" t="0" r="3175" b="0"/>
+                  <wp:docPr id="1877764895" name="Picture 3"/>
+                  <wp:cNvGraphicFramePr>
+                    <a:graphicFrameLocks xmlns:a="http://schemas.openxmlformats.org/drawingml/2006/main" noChangeAspect="1"/>
+                  </wp:cNvGraphicFramePr>
+                  <a:graphic xmlns:a="http://schemas.openxmlformats.org/drawingml/2006/main">
+                    <a:graphicData uri="http://schemas.openxmlformats.org/drawingml/2006/picture">
+                      <pic:pic xmlns:pic="http://schemas.openxmlformats.org/drawingml/2006/picture">
+                        <pic:nvPicPr>
+                          <pic:cNvPr id="1877764895" name="Picture 1877764895"/>
+                          <pic:cNvPicPr/>
+                        </pic:nvPicPr>
+                        <pic:blipFill>
+                          <a:blip r:embed="rId20" cstate="print">
+                            <a:extLst>
+                              <a:ext uri="{28A0092B-C50C-407E-A947-70E740481C1C}">
+                                <a14:useLocalDpi xmlns:a14="http://schemas.microsoft.com/office/drawing/2010/main" val="0"/>
+                              </a:ext>
+                            </a:extLst>
+                          </a:blip>
+                          <a:stretch>
+                            <a:fillRect/>
+                          </a:stretch>
+                        </pic:blipFill>
+                        <pic:spPr>
+                          <a:xfrm>
+                            <a:off x="0" y="0"/>
+                            <a:ext cx="1368425" cy="268605"/>
+                          </a:xfrm>
+                          <a:prstGeom prst="rect">
+                            <a:avLst/>
+                          </a:prstGeom>
+                        </pic:spPr>
+                      </pic:pic>
+                    </a:graphicData>
+                  </a:graphic>
+                </wp:inline>
+              </w:drawing>
             </w:r>
-          </w:p>
-          <w:p>
-            <w:pPr>
-              <w:jc w:val="center"/>
-            </w:pPr>
           </w:p>
         </w:tc>
         <w:tc>
@@ -3555,16 +3639,56 @@
           <w:p>
             <w:pPr>
               <w:pStyle w:val="HTMLPreformatted"/>
+              <w:rPr>
+                <w:lang w:val="en-US"/>
+              </w:rPr>
             </w:pPr>
             <w:r>
-              <w:t>rms_noise = 30.6165</w:t>
+              <w:rPr>
+                <w:noProof/>
+              </w:rPr>
+              <w:drawing>
+                <wp:inline distT="0" distB="0" distL="0" distR="0" wp14:anchorId="7E308BD3" wp14:editId="0558810B">
+                  <wp:extent cx="1158875" cy="234315"/>
+                  <wp:effectExtent l="0" t="0" r="0" b="0"/>
+                  <wp:docPr id="1660674234" name="Picture 4" descr="A picture containing text, font, white&#10;&#10;Description automatically generated"/>
+                  <wp:cNvGraphicFramePr>
+                    <a:graphicFrameLocks xmlns:a="http://schemas.openxmlformats.org/drawingml/2006/main" noChangeAspect="1"/>
+                  </wp:cNvGraphicFramePr>
+                  <a:graphic xmlns:a="http://schemas.openxmlformats.org/drawingml/2006/main">
+                    <a:graphicData uri="http://schemas.openxmlformats.org/drawingml/2006/picture">
+                      <pic:pic xmlns:pic="http://schemas.openxmlformats.org/drawingml/2006/picture">
+                        <pic:nvPicPr>
+                          <pic:cNvPr id="1660674234" name="Picture 4" descr="A picture containing text, font, white&#10;&#10;Description automatically generated"/>
+                          <pic:cNvPicPr/>
+                        </pic:nvPicPr>
+                        <pic:blipFill>
+                          <a:blip r:embed="rId21" cstate="print">
+                            <a:extLst>
+                              <a:ext uri="{28A0092B-C50C-407E-A947-70E740481C1C}">
+                                <a14:useLocalDpi xmlns:a14="http://schemas.microsoft.com/office/drawing/2010/main" val="0"/>
+                              </a:ext>
+                            </a:extLst>
+                          </a:blip>
+                          <a:stretch>
+                            <a:fillRect/>
+                          </a:stretch>
+                        </pic:blipFill>
+                        <pic:spPr>
+                          <a:xfrm>
+                            <a:off x="0" y="0"/>
+                            <a:ext cx="1158875" cy="234315"/>
+                          </a:xfrm>
+                          <a:prstGeom prst="rect">
+                            <a:avLst/>
+                          </a:prstGeom>
+                        </pic:spPr>
+                      </pic:pic>
+                    </a:graphicData>
+                  </a:graphic>
+                </wp:inline>
+              </w:drawing>
             </w:r>
-          </w:p>
-          <w:p>
-            <w:pPr>
-              <w:spacing w:after="0" w:line="240" w:lineRule="auto"/>
-              <w:jc w:val="center"/>
-            </w:pPr>
           </w:p>
         </w:tc>
         <w:tc>
@@ -3583,14 +3707,51 @@
               <w:pStyle w:val="HTMLPreformatted"/>
             </w:pPr>
             <w:r>
-              <w:t>rms_noise = 29.6459</w:t>
+              <w:rPr>
+                <w:noProof/>
+              </w:rPr>
+              <w:drawing>
+                <wp:inline distT="0" distB="0" distL="0" distR="0" wp14:anchorId="0C4D9BF2" wp14:editId="75C40482">
+                  <wp:extent cx="1358900" cy="275590"/>
+                  <wp:effectExtent l="0" t="0" r="0" b="3810"/>
+                  <wp:docPr id="695681878" name="Picture 5"/>
+                  <wp:cNvGraphicFramePr>
+                    <a:graphicFrameLocks xmlns:a="http://schemas.openxmlformats.org/drawingml/2006/main" noChangeAspect="1"/>
+                  </wp:cNvGraphicFramePr>
+                  <a:graphic xmlns:a="http://schemas.openxmlformats.org/drawingml/2006/main">
+                    <a:graphicData uri="http://schemas.openxmlformats.org/drawingml/2006/picture">
+                      <pic:pic xmlns:pic="http://schemas.openxmlformats.org/drawingml/2006/picture">
+                        <pic:nvPicPr>
+                          <pic:cNvPr id="695681878" name="Picture 695681878"/>
+                          <pic:cNvPicPr/>
+                        </pic:nvPicPr>
+                        <pic:blipFill>
+                          <a:blip r:embed="rId22" cstate="print">
+                            <a:extLst>
+                              <a:ext uri="{28A0092B-C50C-407E-A947-70E740481C1C}">
+                                <a14:useLocalDpi xmlns:a14="http://schemas.microsoft.com/office/drawing/2010/main" val="0"/>
+                              </a:ext>
+                            </a:extLst>
+                          </a:blip>
+                          <a:stretch>
+                            <a:fillRect/>
+                          </a:stretch>
+                        </pic:blipFill>
+                        <pic:spPr>
+                          <a:xfrm>
+                            <a:off x="0" y="0"/>
+                            <a:ext cx="1358900" cy="275590"/>
+                          </a:xfrm>
+                          <a:prstGeom prst="rect">
+                            <a:avLst/>
+                          </a:prstGeom>
+                        </pic:spPr>
+                      </pic:pic>
+                    </a:graphicData>
+                  </a:graphic>
+                </wp:inline>
+              </w:drawing>
             </w:r>
-          </w:p>
-          <w:p>
-            <w:pPr>
-              <w:spacing w:after="0" w:line="240" w:lineRule="auto"/>
-              <w:jc w:val="center"/>
-            </w:pPr>
           </w:p>
         </w:tc>
       </w:tr>
@@ -3688,13 +3849,7 @@
       </w:r>
       <w:proofErr w:type="spellEnd"/>
       <w:r>
-        <w:t xml:space="preserve"> Ex</w:t>
-      </w:r>
-      <w:r>
-        <w:t>4</w:t>
-      </w:r>
-      <w:r>
-        <w:t xml:space="preserve">.mlx που </w:t>
+        <w:t xml:space="preserve"> Ex4.mlx που </w:t>
       </w:r>
       <w:proofErr w:type="spellStart"/>
       <w:r>
@@ -3738,7 +3893,7 @@
       </w:r>
     </w:p>
     <w:sectPr>
-      <w:headerReference w:type="default" r:id="rId18"/>
+      <w:headerReference w:type="default" r:id="rId23"/>
       <w:pgSz w:w="12240" w:h="15840"/>
       <w:pgMar w:top="1440" w:right="1440" w:bottom="1440" w:left="1440" w:header="720" w:footer="720" w:gutter="0"/>
       <w:pgNumType w:start="1"/>
@@ -4603,6 +4758,7 @@
   <w:style w:type="character" w:default="1" w:styleId="DefaultParagraphFont">
     <w:name w:val="Default Paragraph Font"/>
     <w:uiPriority w:val="1"/>
+    <w:semiHidden/>
     <w:unhideWhenUsed/>
   </w:style>
   <w:style w:type="table" w:default="1" w:styleId="TableNormal">
@@ -5199,7 +5355,6 @@
     <w:basedOn w:val="Normal"/>
     <w:link w:val="HTMLPreformattedChar"/>
     <w:uiPriority w:val="99"/>
-    <w:semiHidden/>
     <w:unhideWhenUsed/>
     <w:rsid w:val="009507FF"/>
     <w:pPr>
@@ -5235,7 +5390,6 @@
     <w:basedOn w:val="DefaultParagraphFont"/>
     <w:link w:val="HTMLPreformatted"/>
     <w:uiPriority w:val="99"/>
-    <w:semiHidden/>
     <w:rsid w:val="009507FF"/>
     <w:rPr>
       <w:rFonts w:ascii="Courier New" w:eastAsia="Times New Roman" w:hAnsi="Courier New" w:cs="Courier New"/>

</xml_diff>